<commit_message>
Updated to do list.
</commit_message>
<xml_diff>
--- a/ToDoList.docx
+++ b/ToDoList.docx
@@ -25,191 +25,398 @@
         <w:rPr>
           <w:lang w:val="en-US"/>
         </w:rPr>
-        <w:t>“Chop” inequality (remove near-zero coefficients)</w:t>
-      </w:r>
-    </w:p>
-    <w:p>
-      <w:pPr>
-        <w:rPr>
-          <w:lang w:val="en-US"/>
-        </w:rPr>
-      </w:pPr>
-      <w:r>
-        <w:rPr>
-          <w:lang w:val="en-US"/>
-        </w:rPr>
-        <w:t>“Round” inequality (more complicated, maybe just leave as a feature request pending</w:t>
-      </w:r>
-    </w:p>
-    <w:p>
-      <w:pPr>
-        <w:rPr>
-          <w:lang w:val="en-US"/>
-        </w:rPr>
-      </w:pPr>
-      <w:r>
-        <w:rPr>
-          <w:lang w:val="en-US"/>
-        </w:rPr>
-        <w:t xml:space="preserve">ADD: </w:t>
+        <w:t>ADD: Read/Write sparse matrix encoding of M. (What’s a good format? Ideally something MATLAB can natively import.)</w:t>
+      </w:r>
+      <w:r>
+        <w:rPr>
+          <w:lang w:val="en-US"/>
+        </w:rPr>
+        <w:t xml:space="preserve"> (Elie will add.)</w:t>
+      </w:r>
+    </w:p>
+    <w:p>
+      <w:pPr>
+        <w:rPr>
+          <w:lang w:val="en-US"/>
+        </w:rPr>
+      </w:pPr>
+      <w:r>
+        <w:rPr>
+          <w:lang w:val="en-US"/>
+        </w:rPr>
+        <w:t xml:space="preserve">ADD: Write output of solver. This means </w:t>
+      </w:r>
+      <w:r>
+        <w:rPr>
+          <w:lang w:val="en-US"/>
+        </w:rPr>
+        <w:t xml:space="preserve">outputting (raw) y, </w:t>
       </w:r>
       <w:proofErr w:type="spellStart"/>
       <w:r>
         <w:rPr>
           <w:lang w:val="en-US"/>
         </w:rPr>
-        <w:t>ValidityCheck</w:t>
+        <w:t>MonomialToRow</w:t>
       </w:r>
       <w:proofErr w:type="spellEnd"/>
       <w:r>
         <w:rPr>
           <w:lang w:val="en-US"/>
         </w:rPr>
-        <w:t xml:space="preserve"> function, to multiple y by M.</w:t>
-      </w:r>
-    </w:p>
-    <w:p>
-      <w:pPr>
-        <w:rPr>
-          <w:lang w:val="en-US"/>
-        </w:rPr>
-      </w:pPr>
-      <w:r>
-        <w:rPr>
-          <w:lang w:val="en-US"/>
-        </w:rPr>
-        <w:t>ADD: Read/Write sparse matrix encoding of M. (</w:t>
-      </w:r>
-      <w:proofErr w:type="gramStart"/>
-      <w:r>
-        <w:rPr>
-          <w:lang w:val="en-US"/>
-        </w:rPr>
-        <w:t>What’s</w:t>
-      </w:r>
-      <w:proofErr w:type="gramEnd"/>
-      <w:r>
-        <w:rPr>
-          <w:lang w:val="en-US"/>
-        </w:rPr>
-        <w:t xml:space="preserve"> a good format? Ideally something MATLAB can natively import.)</w:t>
-      </w:r>
-    </w:p>
-    <w:p>
-      <w:pPr>
-        <w:rPr>
-          <w:lang w:val="en-US"/>
-        </w:rPr>
-      </w:pPr>
-      <w:r>
-        <w:rPr>
-          <w:lang w:val="en-US"/>
-        </w:rPr>
-        <w:t xml:space="preserve">SWITCH: Change </w:t>
+        <w:t xml:space="preserve"> encoding, the </w:t>
       </w:r>
       <w:proofErr w:type="spellStart"/>
       <w:r>
         <w:rPr>
           <w:lang w:val="en-US"/>
         </w:rPr>
-        <w:t>EncodedA</w:t>
+        <w:t>SymPy</w:t>
       </w:r>
       <w:proofErr w:type="spellEnd"/>
       <w:r>
         <w:rPr>
           <w:lang w:val="en-US"/>
         </w:rPr>
-        <w:t xml:space="preserve"> to SciPy sparse matrix, change </w:t>
+        <w:t xml:space="preserve"> derived string. ALSO: Makes sure to print the NAMES of the random variables IN THE ORDER used by </w:t>
       </w:r>
       <w:proofErr w:type="spellStart"/>
       <w:r>
         <w:rPr>
           <w:lang w:val="en-US"/>
         </w:rPr>
-        <w:t>CVXOPT</w:t>
+        <w:t>LearnParametersFrom</w:t>
       </w:r>
       <w:proofErr w:type="spellEnd"/>
       <w:r>
         <w:rPr>
           <w:lang w:val="en-US"/>
         </w:rPr>
-        <w:t xml:space="preserve"> initialization to load from SciPy matrix instead of from list of </w:t>
-      </w:r>
-      <w:proofErr w:type="gramStart"/>
-      <w:r>
-        <w:rPr>
-          <w:lang w:val="en-US"/>
-        </w:rPr>
-        <w:t>ones</w:t>
-      </w:r>
-      <w:proofErr w:type="gramEnd"/>
-      <w:r>
-        <w:rPr>
-          <w:lang w:val="en-US"/>
-        </w:rPr>
-        <w:t xml:space="preserve"> positions.</w:t>
-      </w:r>
-    </w:p>
-    <w:p>
-      <w:pPr>
-        <w:rPr>
-          <w:lang w:val="en-US"/>
-        </w:rPr>
-      </w:pPr>
-      <w:r>
-        <w:rPr>
-          <w:lang w:val="en-US"/>
-        </w:rPr>
-        <w:t xml:space="preserve">ADD: Write output of solver. This means </w:t>
-      </w:r>
-      <w:r>
-        <w:rPr>
-          <w:lang w:val="en-US"/>
-        </w:rPr>
-        <w:t xml:space="preserve">outputting (raw) y, </w:t>
+        <w:t xml:space="preserve"> graph! </w:t>
+      </w:r>
+      <w:r>
+        <w:rPr>
+          <w:lang w:val="en-US"/>
+        </w:rPr>
+        <w:t>(Elie will add.)</w:t>
+      </w:r>
+    </w:p>
+    <w:p>
+      <w:pPr>
+        <w:rPr>
+          <w:lang w:val="en-US"/>
+        </w:rPr>
+      </w:pPr>
+      <w:r>
+        <w:rPr>
+          <w:lang w:val="en-US"/>
+        </w:rPr>
+        <w:t>GENERALIZE: Allow keyword arguments in functions to allow for file dumping or not.</w:t>
+      </w:r>
+    </w:p>
+    <w:p>
+      <w:pPr>
+        <w:rPr>
+          <w:lang w:val="en-US"/>
+        </w:rPr>
+      </w:pPr>
+      <w:r>
+        <w:rPr>
+          <w:lang w:val="en-US"/>
+        </w:rPr>
+        <w:t>GENERALIZE: Allow code to handle more than one expressible set. (Practice on triangle.)</w:t>
+      </w:r>
+    </w:p>
+    <w:p>
+      <w:pPr>
+        <w:rPr>
+          <w:lang w:val="en-US"/>
+        </w:rPr>
+      </w:pPr>
+    </w:p>
+    <w:p>
+      <w:pPr>
+        <w:rPr>
+          <w:lang w:val="en-US"/>
+        </w:rPr>
+      </w:pPr>
+    </w:p>
+    <w:p>
+      <w:pPr>
+        <w:rPr>
+          <w:lang w:val="en-US"/>
+        </w:rPr>
+      </w:pPr>
+      <w:r>
+        <w:rPr>
+          <w:lang w:val="en-US"/>
+        </w:rPr>
+        <w:t>Q: Why is function loading so slow? Anything we can do about it?</w:t>
+      </w:r>
+    </w:p>
+    <w:p>
+      <w:pPr>
+        <w:rPr>
+          <w:lang w:val="en-US"/>
+        </w:rPr>
+      </w:pPr>
+      <w:r>
+        <w:rPr>
+          <w:lang w:val="en-US"/>
+        </w:rPr>
+        <w:t xml:space="preserve">---Switch graph interface to </w:t>
       </w:r>
       <w:proofErr w:type="spellStart"/>
       <w:r>
         <w:rPr>
           <w:lang w:val="en-US"/>
         </w:rPr>
-        <w:t>MonomialToRow</w:t>
+        <w:t>NetworkX</w:t>
       </w:r>
       <w:proofErr w:type="spellEnd"/>
       <w:r>
         <w:rPr>
           <w:lang w:val="en-US"/>
         </w:rPr>
-        <w:t xml:space="preserve"> encoding, the </w:t>
+        <w:t>? (Elie will decide)</w:t>
+      </w:r>
+    </w:p>
+    <w:p>
+      <w:pPr>
+        <w:rPr>
+          <w:lang w:val="en-US"/>
+        </w:rPr>
+      </w:pPr>
+      <w:r>
+        <w:rPr>
+          <w:lang w:val="en-US"/>
+        </w:rPr>
+        <w:t>---</w:t>
+      </w:r>
+      <w:r>
+        <w:rPr>
+          <w:lang w:val="en-US"/>
+        </w:rPr>
+        <w:t>Move code sections to specialized .</w:t>
       </w:r>
       <w:proofErr w:type="spellStart"/>
       <w:r>
         <w:rPr>
           <w:lang w:val="en-US"/>
         </w:rPr>
-        <w:t>SymPy</w:t>
+        <w:t>py</w:t>
       </w:r>
       <w:proofErr w:type="spellEnd"/>
       <w:r>
         <w:rPr>
           <w:lang w:val="en-US"/>
         </w:rPr>
-        <w:t xml:space="preserve"> derived string. ALSO: Makes sure to print the NAMES of the random variables IN THE ORDER used by </w:t>
+        <w:t xml:space="preserve"> modules, to be loaded as needed. (Elie will start.)</w:t>
+      </w:r>
+    </w:p>
+    <w:p>
+      <w:pPr>
+        <w:rPr>
+          <w:lang w:val="en-US"/>
+        </w:rPr>
+      </w:pPr>
+      <w:r>
+        <w:rPr>
+          <w:lang w:val="en-US"/>
+        </w:rPr>
+        <w:t xml:space="preserve">---ADD DOCUMENTATION to code via Sphinx or </w:t>
       </w:r>
       <w:proofErr w:type="spellStart"/>
       <w:r>
         <w:rPr>
           <w:lang w:val="en-US"/>
         </w:rPr>
-        <w:t>LearnParametersFrom</w:t>
+        <w:t>ReadTheDocs</w:t>
       </w:r>
       <w:proofErr w:type="spellEnd"/>
       <w:r>
         <w:rPr>
           <w:lang w:val="en-US"/>
         </w:rPr>
-        <w:t xml:space="preserve"> graph! </w:t>
-      </w:r>
+        <w:t xml:space="preserve"> or whatnot.</w:t>
+      </w:r>
+    </w:p>
+    <w:p>
+      <w:pPr>
+        <w:rPr>
+          <w:lang w:val="en-US"/>
+        </w:rPr>
+      </w:pPr>
+    </w:p>
+    <w:p>
+      <w:pPr>
+        <w:rPr>
+          <w:lang w:val="en-US"/>
+        </w:rPr>
+      </w:pPr>
+      <w:r>
+        <w:rPr>
+          <w:lang w:val="en-US"/>
+        </w:rPr>
+        <w:t>Conceptual homework:</w:t>
+      </w:r>
+    </w:p>
+    <w:p>
+      <w:pPr>
+        <w:rPr>
+          <w:lang w:val="en-US"/>
+        </w:rPr>
+      </w:pPr>
+      <w:r>
+        <w:rPr>
+          <w:lang w:val="en-US"/>
+        </w:rPr>
+        <w:t>DRAFT: Algorithm to determine all expressible sets</w:t>
+      </w:r>
+    </w:p>
+    <w:p>
+      <w:pPr>
+        <w:rPr>
+          <w:lang w:val="en-US"/>
+        </w:rPr>
+      </w:pPr>
+      <w:r>
+        <w:rPr>
+          <w:lang w:val="en-US"/>
+        </w:rPr>
+        <w:t xml:space="preserve">Algorithm to </w:t>
+      </w:r>
+      <w:r>
+        <w:rPr>
+          <w:lang w:val="en-US"/>
+        </w:rPr>
+        <w:t xml:space="preserve">quickly identify marginal probabilities. </w:t>
+      </w:r>
+      <w:r>
+        <w:rPr>
+          <w:lang w:val="en-US"/>
+        </w:rPr>
+        <w:t>(Preparing for more general expressible sets.)</w:t>
+      </w:r>
+    </w:p>
+    <w:p>
+      <w:pPr>
+        <w:rPr>
+          <w:lang w:val="en-US"/>
+        </w:rPr>
+      </w:pPr>
+      <w:r>
+        <w:rPr>
+          <w:lang w:val="en-US"/>
+        </w:rPr>
+        <w:t>Algorithm to compute products of marginal probabilities…</w:t>
+      </w:r>
+    </w:p>
+    <w:p>
+      <w:pPr>
+        <w:rPr>
+          <w:lang w:val="en-US"/>
+        </w:rPr>
+      </w:pPr>
+    </w:p>
+    <w:p>
+      <w:pPr>
+        <w:rPr>
+          <w:lang w:val="en-US"/>
+        </w:rPr>
+      </w:pPr>
+      <w:r>
+        <w:rPr>
+          <w:lang w:val="en-US"/>
+        </w:rPr>
+        <w:t>Things to teach:</w:t>
+      </w:r>
+    </w:p>
+    <w:p>
+      <w:pPr>
+        <w:rPr>
+          <w:lang w:val="en-US"/>
+        </w:rPr>
+      </w:pPr>
+      <w:r>
+        <w:rPr>
+          <w:lang w:val="en-US"/>
+        </w:rPr>
+        <w:t>TEACH Bora: Algorithm for finding all ai-expressible sets.</w:t>
+      </w:r>
+    </w:p>
+    <w:p>
+      <w:pPr>
+        <w:rPr>
+          <w:lang w:val="en-US"/>
+        </w:rPr>
+      </w:pPr>
+      <w:r>
+        <w:rPr>
+          <w:lang w:val="en-US"/>
+        </w:rPr>
+        <w:t>TEACH Bora: Algorithm to generate interesting incompatible distributions! (See if Bora has further insight.)</w:t>
+      </w:r>
+    </w:p>
+    <w:p>
+      <w:pPr>
+        <w:rPr>
+          <w:lang w:val="en-US"/>
+        </w:rPr>
+      </w:pPr>
+      <w:r>
+        <w:rPr>
+          <w:lang w:val="en-US"/>
+        </w:rPr>
+        <w:t>TEAC</w:t>
+      </w:r>
+      <w:r>
+        <w:rPr>
+          <w:lang w:val="en-US"/>
+        </w:rPr>
+        <w:t>H Bora: Convex hull algorithm to extract all inequalities. (Investigate Polytope/</w:t>
+      </w:r>
+      <w:proofErr w:type="spellStart"/>
+      <w:r>
+        <w:rPr>
+          <w:lang w:val="en-US"/>
+        </w:rPr>
+        <w:t>Polymake</w:t>
+      </w:r>
+      <w:proofErr w:type="spellEnd"/>
+      <w:r>
+        <w:rPr>
+          <w:lang w:val="en-US"/>
+        </w:rPr>
+        <w:t xml:space="preserve"> packages</w:t>
+      </w:r>
+      <w:r>
+        <w:rPr>
+          <w:lang w:val="en-US"/>
+        </w:rPr>
+        <w:t>, think about interface to something more sophisticated such as PANDA/</w:t>
+      </w:r>
+      <w:proofErr w:type="spellStart"/>
+      <w:r>
+        <w:rPr>
+          <w:lang w:val="en-US"/>
+        </w:rPr>
+        <w:t>Sympol</w:t>
+      </w:r>
+      <w:proofErr w:type="spellEnd"/>
+      <w:r>
+        <w:rPr>
+          <w:lang w:val="en-US"/>
+        </w:rPr>
+        <w:t>.)</w:t>
+      </w:r>
+    </w:p>
+    <w:p>
+      <w:pPr>
+        <w:rPr>
+          <w:lang w:val="en-US"/>
+        </w:rPr>
+      </w:pPr>
     </w:p>
     <w:p>
       <w:pPr>

</xml_diff>